<commit_message>
Add the submission information from the CFP. Add a few more edits for the LaTeX files so that they matche the Word template. Add .doc and .dot files.
</commit_message>
<xml_diff>
--- a/Word/PPIG-submission-template.docx
+++ b/Word/PPIG-submission-template.docx
@@ -223,8 +223,6 @@
       <w:r>
         <w:t xml:space="preserve">This format is to be used for all PPIG 2016 </w:t>
       </w:r>
-      <w:bookmarkStart w:id="0" w:name="_GoBack"/>
-      <w:bookmarkEnd w:id="0"/>
       <w:r>
         <w:t xml:space="preserve">paper </w:t>
       </w:r>
@@ -279,15 +277,24 @@
         <w:t>)</w:t>
       </w:r>
       <w:r>
-        <w:t xml:space="preserve">. The margins around the text should be of 1 inch (2.54 cm) each and the text should be justified, not left-aligned/ragged. The length of the paper should not exceed the maximum </w:t>
+        <w:t>. The margins around the text should be of 1 inch (2.54 cm) each and the text should be justified, not left-aligned/ragged. The length of the paper should not exceed the maximum page limit</w:t>
+      </w:r>
+      <w:r>
+        <w:t xml:space="preserve"> </w:t>
+      </w:r>
+      <w:r>
+        <w:t xml:space="preserve">as given in the Call </w:t>
       </w:r>
       <w:proofErr w:type="gramStart"/>
       <w:r>
-        <w:t>12 page</w:t>
+        <w:t>For</w:t>
       </w:r>
       <w:proofErr w:type="gramEnd"/>
       <w:r>
-        <w:t xml:space="preserve"> limit. Pages should not be numbered.</w:t>
+        <w:t xml:space="preserve"> Papers</w:t>
+      </w:r>
+      <w:r>
+        <w:t>. Pages should not be numbered.</w:t>
       </w:r>
     </w:p>
     <w:p>
@@ -1174,6 +1181,7 @@
     </w:p>
     <w:p>
       <w:r>
+        <w:lastRenderedPageBreak/>
         <w:t xml:space="preserve">The author’s name(s) and affiliation(s) is created using a table with invisible borders and one row in Microsoft Word and a table with no borders and a row for each line in </w:t>
       </w:r>
       <w:proofErr w:type="spellStart"/>
@@ -1182,11 +1190,7 @@
       </w:r>
       <w:proofErr w:type="spellEnd"/>
       <w:r>
-        <w:t xml:space="preserve">. In order to add a new </w:t>
-      </w:r>
-      <w:r>
-        <w:lastRenderedPageBreak/>
-        <w:t xml:space="preserve">author in Microsoft Word, add a new column to the table and enter the author’s details. For </w:t>
+        <w:t xml:space="preserve">. In order to add a new author in Microsoft Word, add a new column to the table and enter the author’s details. For </w:t>
       </w:r>
       <w:proofErr w:type="spellStart"/>
       <w:r>
@@ -1416,22 +1420,66 @@
       </w:r>
     </w:p>
     <w:p>
-      <w:r>
-        <w:t>Submissions must be in PDF</w:t>
-      </w:r>
-      <w:r>
-        <w:t xml:space="preserve"> format</w:t>
-      </w:r>
-      <w:r>
+      <w:pPr>
+        <w:pStyle w:val="Heading1"/>
+        <w:rPr>
+          <w:rFonts w:ascii="Times New Roman" w:hAnsi="Times New Roman"/>
+          <w:b w:val="0"/>
+        </w:rPr>
+      </w:pPr>
+      <w:r>
+        <w:rPr>
+          <w:rFonts w:ascii="Times New Roman" w:hAnsi="Times New Roman"/>
+          <w:b w:val="0"/>
+        </w:rPr>
+        <w:t>Submissions must be in PDF format. The submission deadline is 23rd of May, 2016.</w:t>
+      </w:r>
+      <w:r>
+        <w:rPr>
+          <w:rFonts w:ascii="Times New Roman" w:hAnsi="Times New Roman"/>
+          <w:b w:val="0"/>
+        </w:rPr>
+        <w:t xml:space="preserve"> </w:t>
+      </w:r>
+      <w:r>
+        <w:rPr>
+          <w:rFonts w:ascii="Times New Roman" w:hAnsi="Times New Roman"/>
+          <w:b w:val="0"/>
+        </w:rPr>
+        <w:t xml:space="preserve">Submissions can be uploaded via </w:t>
+      </w:r>
+      <w:proofErr w:type="spellStart"/>
+      <w:r>
+        <w:rPr>
+          <w:rFonts w:ascii="Times New Roman" w:hAnsi="Times New Roman"/>
+          <w:b w:val="0"/>
+        </w:rPr>
+        <w:t>EasyChair</w:t>
+      </w:r>
+      <w:proofErr w:type="spellEnd"/>
+      <w:r>
+        <w:rPr>
+          <w:rFonts w:ascii="Times New Roman" w:hAnsi="Times New Roman"/>
+          <w:b w:val="0"/>
+        </w:rPr>
+        <w:t xml:space="preserve">: </w:t>
+      </w:r>
+      <w:r>
+        <w:rPr>
+          <w:rStyle w:val="Code"/>
+          <w:b w:val="0"/>
+        </w:rPr>
+        <w:t>https://easychair.org/conferences/?conf=ppig2016</w:t>
+      </w:r>
+      <w:r>
+        <w:rPr>
+          <w:rFonts w:ascii="Times New Roman" w:hAnsi="Times New Roman"/>
+          <w:b w:val="0"/>
+        </w:rPr>
         <w:t>.</w:t>
       </w:r>
     </w:p>
     <w:p>
-      <w:r>
-        <w:t>TBD</w:t>
-      </w:r>
-    </w:p>
-    <w:p>
       <w:pPr>
         <w:pStyle w:val="Heading1"/>
       </w:pPr>
@@ -1444,16 +1492,7 @@
     </w:p>
     <w:p>
       <w:r>
-        <w:t xml:space="preserve">Thank you to Mariana </w:t>
-      </w:r>
-      <w:r>
-        <w:t xml:space="preserve">Mărășoiu </w:t>
-      </w:r>
-      <w:r>
-        <w:t xml:space="preserve">for updating this template for PPIG 2016 and </w:t>
-      </w:r>
-      <w:r>
-        <w:t xml:space="preserve">to Eleonora </w:t>
+        <w:t xml:space="preserve">Thank you to Eleonora </w:t>
       </w:r>
       <w:proofErr w:type="spellStart"/>
       <w:r>
@@ -1469,10 +1508,7 @@
       </w:r>
       <w:proofErr w:type="spellEnd"/>
       <w:r>
-        <w:t xml:space="preserve"> for their help in defi</w:t>
-      </w:r>
-      <w:r>
-        <w:t>ning and testing this template.</w:t>
+        <w:t xml:space="preserve"> for their help in defining and testing previous versions of this template.</w:t>
       </w:r>
     </w:p>
     <w:p>
@@ -1491,16 +1527,33 @@
         <w:pStyle w:val="Bibliography"/>
       </w:pPr>
       <w:r>
-        <w:t xml:space="preserve">Blackwell, A.F. (1999) How to format PPIG submissions.  International Journal of PPIG </w:t>
+        <w:t xml:space="preserve">Blackwell, A.F. (1999) How to format PPIG submissions.  </w:t>
+      </w:r>
+      <w:r>
+        <w:rPr>
+          <w:i/>
+        </w:rPr>
+        <w:t xml:space="preserve">International Journal of PPIG </w:t>
       </w:r>
       <w:proofErr w:type="spellStart"/>
       <w:r>
+        <w:rPr>
+          <w:i/>
+        </w:rPr>
         <w:t>Administrivia</w:t>
       </w:r>
       <w:proofErr w:type="spellEnd"/>
       <w:r>
-        <w:t>, 1(1), 1-3.</w:t>
-      </w:r>
+        <w:rPr>
+          <w:i/>
+        </w:rPr>
+        <w:t>, 1</w:t>
+      </w:r>
+      <w:r>
+        <w:t>(1), 1-3.</w:t>
+      </w:r>
+      <w:bookmarkStart w:id="0" w:name="_GoBack"/>
+      <w:bookmarkEnd w:id="0"/>
     </w:p>
     <w:sectPr>
       <w:type w:val="continuous"/>
@@ -3027,7 +3080,7 @@
 </file>
 
 <file path=customXml/itemProps1.xml><?xml version="1.0" encoding="utf-8"?>
-<ds:datastoreItem xmlns:ds="http://schemas.openxmlformats.org/officeDocument/2006/customXml" ds:itemID="{A37861F2-26BF-424F-A113-924EF2FCBF9D}">
+<ds:datastoreItem xmlns:ds="http://schemas.openxmlformats.org/officeDocument/2006/customXml" ds:itemID="{6927C65E-6F49-CA4E-9368-B72E6CC14307}">
   <ds:schemaRefs>
     <ds:schemaRef ds:uri="http://schemas.openxmlformats.org/officeDocument/2006/bibliography"/>
   </ds:schemaRefs>

</xml_diff>

<commit_message>
Add footer with the name of the university, year, and website.
</commit_message>
<xml_diff>
--- a/Word/PPIG-submission-template.docx
+++ b/Word/PPIG-submission-template.docx
@@ -6,10 +6,12 @@
       <w:pPr>
         <w:pStyle w:val="Title"/>
         <w:sectPr>
-          <w:headerReference w:type="default" r:id="rId8"/>
-          <w:footerReference w:type="default" r:id="rId9"/>
-          <w:headerReference w:type="first" r:id="rId10"/>
-          <w:footerReference w:type="first" r:id="rId11"/>
+          <w:headerReference w:type="even" r:id="rId8"/>
+          <w:headerReference w:type="default" r:id="rId9"/>
+          <w:footerReference w:type="even" r:id="rId10"/>
+          <w:footerReference w:type="default" r:id="rId11"/>
+          <w:headerReference w:type="first" r:id="rId12"/>
+          <w:footerReference w:type="first" r:id="rId13"/>
           <w:pgSz w:w="11907" w:h="16840" w:code="9"/>
           <w:pgMar w:top="1440" w:right="1440" w:bottom="1440" w:left="1440" w:header="862" w:footer="862" w:gutter="0"/>
           <w:paperSrc w:first="7" w:other="7"/>
@@ -1347,7 +1349,7 @@
                     </pic:cNvPicPr>
                   </pic:nvPicPr>
                   <pic:blipFill>
-                    <a:blip r:embed="rId12">
+                    <a:blip r:embed="rId14">
                       <a:extLst>
                         <a:ext uri="{28A0092B-C50C-407E-A947-70E740481C1C}">
                           <a14:useLocalDpi xmlns:a14="http://schemas.microsoft.com/office/drawing/2010/main" val="0"/>
@@ -1421,64 +1423,39 @@
     </w:p>
     <w:p>
       <w:pPr>
-        <w:pStyle w:val="Heading1"/>
         <w:rPr>
-          <w:rFonts w:ascii="Times New Roman" w:hAnsi="Times New Roman"/>
-          <w:b w:val="0"/>
+          <w:b/>
         </w:rPr>
       </w:pPr>
-      <w:r>
-        <w:rPr>
-          <w:rFonts w:ascii="Times New Roman" w:hAnsi="Times New Roman"/>
-          <w:b w:val="0"/>
-        </w:rPr>
+      <w:bookmarkStart w:id="0" w:name="_GoBack"/>
+      <w:r>
         <w:t>Submissions must be in PDF format. The submission deadline is 23rd of May, 2016.</w:t>
       </w:r>
       <w:r>
-        <w:rPr>
-          <w:rFonts w:ascii="Times New Roman" w:hAnsi="Times New Roman"/>
-          <w:b w:val="0"/>
-        </w:rPr>
         <w:t xml:space="preserve"> </w:t>
       </w:r>
       <w:r>
-        <w:rPr>
-          <w:rFonts w:ascii="Times New Roman" w:hAnsi="Times New Roman"/>
-          <w:b w:val="0"/>
-        </w:rPr>
         <w:t xml:space="preserve">Submissions can be uploaded via </w:t>
       </w:r>
       <w:proofErr w:type="spellStart"/>
       <w:r>
-        <w:rPr>
-          <w:rFonts w:ascii="Times New Roman" w:hAnsi="Times New Roman"/>
-          <w:b w:val="0"/>
-        </w:rPr>
         <w:t>EasyChair</w:t>
       </w:r>
       <w:proofErr w:type="spellEnd"/>
       <w:r>
-        <w:rPr>
-          <w:rFonts w:ascii="Times New Roman" w:hAnsi="Times New Roman"/>
-          <w:b w:val="0"/>
-        </w:rPr>
         <w:t xml:space="preserve">: </w:t>
       </w:r>
       <w:r>
         <w:rPr>
           <w:rStyle w:val="Code"/>
-          <w:b w:val="0"/>
         </w:rPr>
         <w:t>https://easychair.org/conferences/?conf=ppig2016</w:t>
       </w:r>
       <w:r>
-        <w:rPr>
-          <w:rFonts w:ascii="Times New Roman" w:hAnsi="Times New Roman"/>
-          <w:b w:val="0"/>
-        </w:rPr>
         <w:t>.</w:t>
       </w:r>
     </w:p>
+    <w:bookmarkEnd w:id="0"/>
     <w:p>
       <w:pPr>
         <w:pStyle w:val="Heading1"/>
@@ -1552,8 +1529,6 @@
       <w:r>
         <w:t>(1), 1-3.</w:t>
       </w:r>
-      <w:bookmarkStart w:id="0" w:name="_GoBack"/>
-      <w:bookmarkEnd w:id="0"/>
     </w:p>
     <w:sectPr>
       <w:type w:val="continuous"/>
@@ -1597,6 +1572,49 @@
 </file>
 
 <file path=word/footer2.xml><?xml version="1.0" encoding="utf-8"?>
+<w:ftr xmlns:wpc="http://schemas.microsoft.com/office/word/2010/wordprocessingCanvas" xmlns:mo="http://schemas.microsoft.com/office/mac/office/2008/main" xmlns:mc="http://schemas.openxmlformats.org/markup-compatibility/2006" xmlns:mv="urn:schemas-microsoft-com:mac:vml" xmlns:o="urn:schemas-microsoft-com:office:office" xmlns:r="http://schemas.openxmlformats.org/officeDocument/2006/relationships" xmlns:m="http://schemas.openxmlformats.org/officeDocument/2006/math" xmlns:v="urn:schemas-microsoft-com:vml" xmlns:wp14="http://schemas.microsoft.com/office/word/2010/wordprocessingDrawing" xmlns:wp="http://schemas.openxmlformats.org/drawingml/2006/wordprocessingDrawing" xmlns:w10="urn:schemas-microsoft-com:office:word" xmlns:w="http://schemas.openxmlformats.org/wordprocessingml/2006/main" xmlns:w14="http://schemas.microsoft.com/office/word/2010/wordml" xmlns:w15="http://schemas.microsoft.com/office/word/2012/wordml" xmlns:wpg="http://schemas.microsoft.com/office/word/2010/wordprocessingGroup" xmlns:wpi="http://schemas.microsoft.com/office/word/2010/wordprocessingInk" xmlns:wne="http://schemas.microsoft.com/office/word/2006/wordml" xmlns:wps="http://schemas.microsoft.com/office/word/2010/wordprocessingShape" mc:Ignorable="w14 w15 wp14">
+  <w:p>
+    <w:pPr>
+      <w:pStyle w:val="Footer"/>
+      <w:rPr>
+        <w:sz w:val="20"/>
+      </w:rPr>
+    </w:pPr>
+    <w:r>
+      <w:rPr>
+        <w:sz w:val="20"/>
+      </w:rPr>
+      <w:t>PPIG, University of Cambridge</w:t>
+    </w:r>
+    <w:r>
+      <w:rPr>
+        <w:sz w:val="20"/>
+      </w:rPr>
+      <w:t>, 2016</w:t>
+    </w:r>
+    <w:r>
+      <w:rPr>
+        <w:sz w:val="20"/>
+      </w:rPr>
+      <w:ptab w:relativeTo="margin" w:alignment="center" w:leader="none"/>
+    </w:r>
+    <w:r>
+      <w:rPr>
+        <w:sz w:val="20"/>
+      </w:rPr>
+      <w:ptab w:relativeTo="margin" w:alignment="right" w:leader="none"/>
+    </w:r>
+    <w:r>
+      <w:rPr>
+        <w:sz w:val="20"/>
+      </w:rPr>
+      <w:t>www.ppig.org</w:t>
+    </w:r>
+  </w:p>
+</w:ftr>
+</file>
+
+<file path=word/footer3.xml><?xml version="1.0" encoding="utf-8"?>
 <w:ftr xmlns:wpc="http://schemas.microsoft.com/office/word/2010/wordprocessingCanvas" xmlns:mo="http://schemas.microsoft.com/office/mac/office/2008/main" xmlns:mc="http://schemas.openxmlformats.org/markup-compatibility/2006" xmlns:mv="urn:schemas-microsoft-com:mac:vml" xmlns:o="urn:schemas-microsoft-com:office:office" xmlns:r="http://schemas.openxmlformats.org/officeDocument/2006/relationships" xmlns:m="http://schemas.openxmlformats.org/officeDocument/2006/math" xmlns:v="urn:schemas-microsoft-com:vml" xmlns:wp14="http://schemas.microsoft.com/office/word/2010/wordprocessingDrawing" xmlns:wp="http://schemas.openxmlformats.org/drawingml/2006/wordprocessingDrawing" xmlns:w10="urn:schemas-microsoft-com:office:word" xmlns:w="http://schemas.openxmlformats.org/wordprocessingml/2006/main" xmlns:w14="http://schemas.microsoft.com/office/word/2010/wordml" xmlns:w15="http://schemas.microsoft.com/office/word/2012/wordml" xmlns:wpg="http://schemas.microsoft.com/office/word/2010/wordprocessingGroup" xmlns:wpi="http://schemas.microsoft.com/office/word/2010/wordprocessingInk" xmlns:wne="http://schemas.microsoft.com/office/word/2006/wordml" xmlns:wps="http://schemas.microsoft.com/office/word/2010/wordprocessingShape" mc:Ignorable="w14 w15 wp14">
   <w:p>
     <w:pPr>
@@ -1649,6 +1667,16 @@
 </file>
 
 <file path=word/header2.xml><?xml version="1.0" encoding="utf-8"?>
+<w:hdr xmlns:wpc="http://schemas.microsoft.com/office/word/2010/wordprocessingCanvas" xmlns:mo="http://schemas.microsoft.com/office/mac/office/2008/main" xmlns:mc="http://schemas.openxmlformats.org/markup-compatibility/2006" xmlns:mv="urn:schemas-microsoft-com:mac:vml" xmlns:o="urn:schemas-microsoft-com:office:office" xmlns:r="http://schemas.openxmlformats.org/officeDocument/2006/relationships" xmlns:m="http://schemas.openxmlformats.org/officeDocument/2006/math" xmlns:v="urn:schemas-microsoft-com:vml" xmlns:wp14="http://schemas.microsoft.com/office/word/2010/wordprocessingDrawing" xmlns:wp="http://schemas.openxmlformats.org/drawingml/2006/wordprocessingDrawing" xmlns:w10="urn:schemas-microsoft-com:office:word" xmlns:w="http://schemas.openxmlformats.org/wordprocessingml/2006/main" xmlns:w14="http://schemas.microsoft.com/office/word/2010/wordml" xmlns:w15="http://schemas.microsoft.com/office/word/2012/wordml" xmlns:wpg="http://schemas.microsoft.com/office/word/2010/wordprocessingGroup" xmlns:wpi="http://schemas.microsoft.com/office/word/2010/wordprocessingInk" xmlns:wne="http://schemas.microsoft.com/office/word/2006/wordml" xmlns:wps="http://schemas.microsoft.com/office/word/2010/wordprocessingShape" mc:Ignorable="w14 w15 wp14">
+  <w:p>
+    <w:pPr>
+      <w:pStyle w:val="Header"/>
+    </w:pPr>
+  </w:p>
+</w:hdr>
+</file>
+
+<file path=word/header3.xml><?xml version="1.0" encoding="utf-8"?>
 <w:hdr xmlns:wpc="http://schemas.microsoft.com/office/word/2010/wordprocessingCanvas" xmlns:mo="http://schemas.microsoft.com/office/mac/office/2008/main" xmlns:mc="http://schemas.openxmlformats.org/markup-compatibility/2006" xmlns:mv="urn:schemas-microsoft-com:mac:vml" xmlns:o="urn:schemas-microsoft-com:office:office" xmlns:r="http://schemas.openxmlformats.org/officeDocument/2006/relationships" xmlns:m="http://schemas.openxmlformats.org/officeDocument/2006/math" xmlns:v="urn:schemas-microsoft-com:vml" xmlns:wp14="http://schemas.microsoft.com/office/word/2010/wordprocessingDrawing" xmlns:wp="http://schemas.openxmlformats.org/drawingml/2006/wordprocessingDrawing" xmlns:w10="urn:schemas-microsoft-com:office:word" xmlns:w="http://schemas.openxmlformats.org/wordprocessingml/2006/main" xmlns:w14="http://schemas.microsoft.com/office/word/2010/wordml" xmlns:w15="http://schemas.microsoft.com/office/word/2012/wordml" xmlns:wpg="http://schemas.microsoft.com/office/word/2010/wordprocessingGroup" xmlns:wpi="http://schemas.microsoft.com/office/word/2010/wordprocessingInk" xmlns:wne="http://schemas.microsoft.com/office/word/2006/wordml" xmlns:wps="http://schemas.microsoft.com/office/word/2010/wordprocessingShape" mc:Ignorable="w14 w15 wp14">
   <w:p>
     <w:pPr>
@@ -3080,7 +3108,7 @@
 </file>
 
 <file path=customXml/itemProps1.xml><?xml version="1.0" encoding="utf-8"?>
-<ds:datastoreItem xmlns:ds="http://schemas.openxmlformats.org/officeDocument/2006/customXml" ds:itemID="{6927C65E-6F49-CA4E-9368-B72E6CC14307}">
+<ds:datastoreItem xmlns:ds="http://schemas.openxmlformats.org/officeDocument/2006/customXml" ds:itemID="{87170606-2599-0545-A8FB-4B8CB18289D4}">
   <ds:schemaRefs>
     <ds:schemaRef ds:uri="http://schemas.openxmlformats.org/officeDocument/2006/bibliography"/>
   </ds:schemaRefs>

</xml_diff>